<commit_message>
Add test, update summary
</commit_message>
<xml_diff>
--- a/CS1632_Deliverable4_writeup.docx
+++ b/CS1632_Deliverable4_writeup.docx
@@ -248,58 +248,42 @@
           <w:sz w:val="24"/>
           <w:szCs w:val="24"/>
         </w:rPr>
-        <w:t xml:space="preserve">The following field </w:t>
-      </w:r>
-      <w:r>
-        <w:rPr>
-          <w:rFonts w:ascii="Times New Roman" w:hAnsi="Times New Roman" w:cs="Times New Roman"/>
-          <w:sz w:val="24"/>
-          <w:szCs w:val="24"/>
-        </w:rPr>
-        <w:t>can</w:t>
-      </w:r>
-      <w:r>
-        <w:rPr>
-          <w:rFonts w:ascii="Times New Roman" w:hAnsi="Times New Roman" w:cs="Times New Roman"/>
-          <w:sz w:val="24"/>
-          <w:szCs w:val="24"/>
-        </w:rPr>
-        <w:t xml:space="preserve"> be deleted from the MonkeySim.java source code since it will be unused after the proper changes are made to the </w:t>
-      </w:r>
-      <w:r>
-        <w:rPr>
-          <w:rFonts w:ascii="Times New Roman" w:hAnsi="Times New Roman" w:cs="Times New Roman"/>
-          <w:sz w:val="24"/>
-          <w:szCs w:val="24"/>
-        </w:rPr>
-        <w:t>MonkeySim.</w:t>
-      </w:r>
-      <w:r>
-        <w:rPr>
-          <w:rFonts w:ascii="Times New Roman" w:hAnsi="Times New Roman" w:cs="Times New Roman"/>
-          <w:sz w:val="24"/>
-          <w:szCs w:val="24"/>
-        </w:rPr>
-        <w:t>stringifyResults method.</w:t>
-      </w:r>
-    </w:p>
-    <w:p>
-      <w:pPr>
-        <w:spacing w:after="0" w:line="360" w:lineRule="auto"/>
-        <w:rPr>
-          <w:rFonts w:ascii="Times New Roman" w:hAnsi="Times New Roman" w:cs="Times New Roman"/>
-          <w:sz w:val="24"/>
-          <w:szCs w:val="24"/>
-        </w:rPr>
-      </w:pPr>
-      <w:r>
-        <w:rPr>
-          <w:rFonts w:ascii="Times New Roman" w:hAnsi="Times New Roman" w:cs="Times New Roman"/>
-          <w:sz w:val="24"/>
-          <w:szCs w:val="24"/>
-        </w:rPr>
-        <w:t xml:space="preserve">    public static final int HEADER = 50000;</w:t>
-      </w:r>
+        <w:t xml:space="preserve">To determine where this program was running slowly, we sampled the CPU and Memory in VirtualVM.  We found that the method getFirstMonkey() was taking up a large percentage of the CPU.  We then looked at that method to see if there was a way we could keep the same functionality while being more efficient. After we made the improvements we found that the runtime improved but generateId() was now taking up the most time.  We went through the same method to improve this function and decreased the runtime again.  The last function we changed was stringifyResults() after this the runtime decreased noticeably.  </w:t>
+      </w:r>
+      <w:r>
+        <w:rPr>
+          <w:rFonts w:ascii="Times New Roman" w:hAnsi="Times New Roman" w:cs="Times New Roman"/>
+          <w:sz w:val="24"/>
+          <w:szCs w:val="24"/>
+        </w:rPr>
+        <w:t>We also deleted the MonkeySim field called HEADER for clarity because it was only used in stringifyResults() in the original code and was now not needed at all.</w:t>
+      </w:r>
+      <w:r>
+        <w:rPr>
+          <w:rFonts w:ascii="Times New Roman" w:hAnsi="Times New Roman" w:cs="Times New Roman"/>
+          <w:sz w:val="24"/>
+          <w:szCs w:val="24"/>
+        </w:rPr>
+        <w:t xml:space="preserve">  </w:t>
+      </w:r>
+      <w:r>
+        <w:rPr>
+          <w:rFonts w:ascii="Times New Roman" w:hAnsi="Times New Roman" w:cs="Times New Roman"/>
+          <w:sz w:val="24"/>
+          <w:szCs w:val="24"/>
+        </w:rPr>
+        <w:t>We could have continued on with methods like monkeyWithBanana() which are still taking up a significant portion of the CPU but for this proj</w:t>
+      </w:r>
+      <w:r>
+        <w:rPr>
+          <w:rFonts w:ascii="Times New Roman" w:hAnsi="Times New Roman" w:cs="Times New Roman"/>
+          <w:sz w:val="24"/>
+          <w:szCs w:val="24"/>
+        </w:rPr>
+        <w:t xml:space="preserve">ect we only changed 3 methods. </w:t>
+      </w:r>
+      <w:bookmarkStart w:id="0" w:name="_GoBack"/>
+      <w:bookmarkEnd w:id="0"/>
     </w:p>
     <w:p>
       <w:pPr>
@@ -310,14 +294,16 @@
           <w:shd w:val="clear" w:color="auto" w:fill="FFFFFF"/>
         </w:rPr>
       </w:pPr>
-      <w:r>
+    </w:p>
+    <w:p>
+      <w:pPr>
+        <w:spacing w:after="0"/>
         <w:rPr>
           <w:rFonts w:ascii="Segoe UI" w:hAnsi="Segoe UI" w:cs="Segoe UI"/>
           <w:color w:val="333333"/>
           <w:shd w:val="clear" w:color="auto" w:fill="FFFFFF"/>
         </w:rPr>
-        <w:t>For the summary, describe how you profiled the application and determined the methods to refactor, and why you changed what you did. The summary should not be more than a few paragraphs - definitely less than a page. if you come across an error and fix it - no points will be taken off as long as you note it in your summary.</w:t>
-      </w:r>
+      </w:pPr>
     </w:p>
     <w:p>
       <w:pPr>
@@ -333,29 +319,31 @@
       <w:pPr>
         <w:spacing w:after="0"/>
         <w:rPr>
-          <w:rFonts w:ascii="Times New Roman" w:hAnsi="Times New Roman" w:cs="Times New Roman"/>
-          <w:sz w:val="24"/>
-          <w:szCs w:val="24"/>
-        </w:rPr>
-      </w:pPr>
-      <w:r>
-        <w:rPr>
           <w:rFonts w:ascii="Segoe UI" w:hAnsi="Segoe UI" w:cs="Segoe UI"/>
           <w:color w:val="333333"/>
           <w:shd w:val="clear" w:color="auto" w:fill="FFFFFF"/>
         </w:rPr>
-        <w:t>Some of the VisualVM screenshots were taken before the MonkeySim program completed running.</w:t>
-      </w:r>
-      <w:bookmarkStart w:id="0" w:name="_GoBack"/>
-      <w:bookmarkEnd w:id="0"/>
-      <w:r>
-        <w:rPr>
-          <w:rFonts w:ascii="Times New Roman" w:hAnsi="Times New Roman" w:cs="Times New Roman"/>
-          <w:sz w:val="24"/>
-          <w:szCs w:val="24"/>
-        </w:rPr>
-        <w:br w:type="page"/>
-      </w:r>
+      </w:pPr>
+    </w:p>
+    <w:p>
+      <w:pPr>
+        <w:spacing w:after="0"/>
+        <w:rPr>
+          <w:rFonts w:ascii="Segoe UI" w:hAnsi="Segoe UI" w:cs="Segoe UI"/>
+          <w:color w:val="333333"/>
+          <w:shd w:val="clear" w:color="auto" w:fill="FFFFFF"/>
+        </w:rPr>
+      </w:pPr>
+    </w:p>
+    <w:p>
+      <w:pPr>
+        <w:spacing w:after="0"/>
+        <w:rPr>
+          <w:rFonts w:ascii="Segoe UI" w:hAnsi="Segoe UI" w:cs="Segoe UI"/>
+          <w:color w:val="333333"/>
+          <w:shd w:val="clear" w:color="auto" w:fill="FFFFFF"/>
+        </w:rPr>
+      </w:pPr>
     </w:p>
     <w:p>
       <w:pPr>
@@ -374,7 +362,6 @@
           <w:szCs w:val="24"/>
           <w:u w:val="single"/>
         </w:rPr>
-        <w:lastRenderedPageBreak/>
         <w:t>Screenshots of VisualVM</w:t>
       </w:r>
       <w:r>
@@ -496,6 +483,7 @@
           <w:szCs w:val="24"/>
           <w:u w:val="single"/>
         </w:rPr>
+        <w:lastRenderedPageBreak/>
         <w:drawing>
           <wp:inline distT="0" distB="0" distL="0" distR="0" wp14:anchorId="0AE56236" wp14:editId="1CF5635F">
             <wp:extent cx="5943600" cy="1612265"/>
@@ -587,7 +575,6 @@
         <w:rPr>
           <w:noProof/>
         </w:rPr>
-        <w:lastRenderedPageBreak/>
         <w:drawing>
           <wp:inline distT="0" distB="0" distL="0" distR="0" wp14:anchorId="79BF607F" wp14:editId="2768D7BF">
             <wp:extent cx="5942810" cy="2757267"/>
@@ -777,6 +764,7 @@
           <w:sz w:val="24"/>
           <w:szCs w:val="24"/>
         </w:rPr>
+        <w:lastRenderedPageBreak/>
         <w:t xml:space="preserve">After modifying </w:t>
       </w:r>
       <w:r>
@@ -857,7 +845,6 @@
         <w:rPr>
           <w:noProof/>
         </w:rPr>
-        <w:lastRenderedPageBreak/>
         <w:drawing>
           <wp:inline distT="0" distB="0" distL="0" distR="0" wp14:anchorId="0365A15F" wp14:editId="09DBD6AF">
             <wp:extent cx="5942810" cy="2757268"/>

</xml_diff>

<commit_message>
Delete method, delete screenshots
</commit_message>
<xml_diff>
--- a/CS1632_Deliverable4_writeup.docx
+++ b/CS1632_Deliverable4_writeup.docx
@@ -256,15 +256,7 @@
           <w:sz w:val="24"/>
           <w:szCs w:val="24"/>
         </w:rPr>
-        <w:t>We also deleted the MonkeySim field called HEADER for clarity because it was only used in stringifyResults() in the original code and was now not needed at all.</w:t>
-      </w:r>
-      <w:r>
-        <w:rPr>
-          <w:rFonts w:ascii="Times New Roman" w:hAnsi="Times New Roman" w:cs="Times New Roman"/>
-          <w:sz w:val="24"/>
-          <w:szCs w:val="24"/>
-        </w:rPr>
-        <w:t xml:space="preserve">  </w:t>
+        <w:t xml:space="preserve">We also deleted the MonkeySim field called HEADER for clarity because it was only used in stringifyResults() in the original code and was now not needed at all.  </w:t>
       </w:r>
       <w:r>
         <w:rPr>
@@ -282,8 +274,6 @@
         </w:rPr>
         <w:t xml:space="preserve">ect we only changed 3 methods. </w:t>
       </w:r>
-      <w:bookmarkStart w:id="0" w:name="_GoBack"/>
-      <w:bookmarkEnd w:id="0"/>
     </w:p>
     <w:p>
       <w:pPr>
@@ -349,19 +339,228 @@
       <w:pPr>
         <w:spacing w:after="0"/>
         <w:rPr>
+          <w:rFonts w:ascii="Segoe UI" w:hAnsi="Segoe UI" w:cs="Segoe UI"/>
+          <w:color w:val="333333"/>
+          <w:shd w:val="clear" w:color="auto" w:fill="FFFFFF"/>
+        </w:rPr>
+      </w:pPr>
+    </w:p>
+    <w:p>
+      <w:pPr>
+        <w:spacing w:after="0"/>
+        <w:rPr>
+          <w:rFonts w:ascii="Segoe UI" w:hAnsi="Segoe UI" w:cs="Segoe UI"/>
+          <w:color w:val="333333"/>
+          <w:shd w:val="clear" w:color="auto" w:fill="FFFFFF"/>
+        </w:rPr>
+      </w:pPr>
+    </w:p>
+    <w:p>
+      <w:pPr>
+        <w:spacing w:after="0"/>
+        <w:rPr>
+          <w:rFonts w:ascii="Segoe UI" w:hAnsi="Segoe UI" w:cs="Segoe UI"/>
+          <w:color w:val="333333"/>
+          <w:shd w:val="clear" w:color="auto" w:fill="FFFFFF"/>
+        </w:rPr>
+      </w:pPr>
+    </w:p>
+    <w:p>
+      <w:pPr>
+        <w:spacing w:after="0"/>
+        <w:rPr>
+          <w:rFonts w:ascii="Segoe UI" w:hAnsi="Segoe UI" w:cs="Segoe UI"/>
+          <w:color w:val="333333"/>
+          <w:shd w:val="clear" w:color="auto" w:fill="FFFFFF"/>
+        </w:rPr>
+      </w:pPr>
+    </w:p>
+    <w:p>
+      <w:pPr>
+        <w:spacing w:after="0"/>
+        <w:rPr>
+          <w:rFonts w:ascii="Segoe UI" w:hAnsi="Segoe UI" w:cs="Segoe UI"/>
+          <w:color w:val="333333"/>
+          <w:shd w:val="clear" w:color="auto" w:fill="FFFFFF"/>
+        </w:rPr>
+      </w:pPr>
+    </w:p>
+    <w:p>
+      <w:pPr>
+        <w:spacing w:after="0"/>
+        <w:rPr>
+          <w:rFonts w:ascii="Segoe UI" w:hAnsi="Segoe UI" w:cs="Segoe UI"/>
+          <w:color w:val="333333"/>
+          <w:shd w:val="clear" w:color="auto" w:fill="FFFFFF"/>
+        </w:rPr>
+      </w:pPr>
+    </w:p>
+    <w:p>
+      <w:pPr>
+        <w:spacing w:after="0"/>
+        <w:rPr>
+          <w:rFonts w:ascii="Segoe UI" w:hAnsi="Segoe UI" w:cs="Segoe UI"/>
+          <w:color w:val="333333"/>
+          <w:shd w:val="clear" w:color="auto" w:fill="FFFFFF"/>
+        </w:rPr>
+      </w:pPr>
+    </w:p>
+    <w:p>
+      <w:pPr>
+        <w:spacing w:after="0"/>
+        <w:rPr>
+          <w:rFonts w:ascii="Segoe UI" w:hAnsi="Segoe UI" w:cs="Segoe UI"/>
+          <w:color w:val="333333"/>
+          <w:shd w:val="clear" w:color="auto" w:fill="FFFFFF"/>
+        </w:rPr>
+      </w:pPr>
+    </w:p>
+    <w:p>
+      <w:pPr>
+        <w:spacing w:after="0"/>
+        <w:rPr>
+          <w:rFonts w:ascii="Segoe UI" w:hAnsi="Segoe UI" w:cs="Segoe UI"/>
+          <w:color w:val="333333"/>
+          <w:shd w:val="clear" w:color="auto" w:fill="FFFFFF"/>
+        </w:rPr>
+      </w:pPr>
+    </w:p>
+    <w:p>
+      <w:pPr>
+        <w:spacing w:after="0"/>
+        <w:rPr>
+          <w:rFonts w:ascii="Segoe UI" w:hAnsi="Segoe UI" w:cs="Segoe UI"/>
+          <w:color w:val="333333"/>
+          <w:shd w:val="clear" w:color="auto" w:fill="FFFFFF"/>
+        </w:rPr>
+      </w:pPr>
+    </w:p>
+    <w:p>
+      <w:pPr>
+        <w:spacing w:after="0"/>
+        <w:rPr>
+          <w:rFonts w:ascii="Segoe UI" w:hAnsi="Segoe UI" w:cs="Segoe UI"/>
+          <w:color w:val="333333"/>
+          <w:shd w:val="clear" w:color="auto" w:fill="FFFFFF"/>
+        </w:rPr>
+      </w:pPr>
+    </w:p>
+    <w:p>
+      <w:pPr>
+        <w:spacing w:after="0"/>
+        <w:rPr>
+          <w:rFonts w:ascii="Segoe UI" w:hAnsi="Segoe UI" w:cs="Segoe UI"/>
+          <w:color w:val="333333"/>
+          <w:shd w:val="clear" w:color="auto" w:fill="FFFFFF"/>
+        </w:rPr>
+      </w:pPr>
+    </w:p>
+    <w:p>
+      <w:pPr>
+        <w:spacing w:after="0"/>
+        <w:rPr>
           <w:rFonts w:ascii="Times New Roman" w:hAnsi="Times New Roman" w:cs="Times New Roman"/>
           <w:sz w:val="24"/>
           <w:szCs w:val="24"/>
           <w:u w:val="single"/>
         </w:rPr>
       </w:pPr>
-      <w:r>
+    </w:p>
+    <w:p>
+      <w:pPr>
+        <w:spacing w:after="0"/>
         <w:rPr>
           <w:rFonts w:ascii="Times New Roman" w:hAnsi="Times New Roman" w:cs="Times New Roman"/>
           <w:sz w:val="24"/>
           <w:szCs w:val="24"/>
           <w:u w:val="single"/>
         </w:rPr>
+      </w:pPr>
+    </w:p>
+    <w:p>
+      <w:pPr>
+        <w:spacing w:after="0"/>
+        <w:rPr>
+          <w:rFonts w:ascii="Times New Roman" w:hAnsi="Times New Roman" w:cs="Times New Roman"/>
+          <w:sz w:val="24"/>
+          <w:szCs w:val="24"/>
+          <w:u w:val="single"/>
+        </w:rPr>
+      </w:pPr>
+    </w:p>
+    <w:p>
+      <w:pPr>
+        <w:spacing w:after="0"/>
+        <w:rPr>
+          <w:rFonts w:ascii="Times New Roman" w:hAnsi="Times New Roman" w:cs="Times New Roman"/>
+          <w:sz w:val="24"/>
+          <w:szCs w:val="24"/>
+          <w:u w:val="single"/>
+        </w:rPr>
+      </w:pPr>
+    </w:p>
+    <w:p>
+      <w:pPr>
+        <w:spacing w:after="0"/>
+        <w:rPr>
+          <w:rFonts w:ascii="Times New Roman" w:hAnsi="Times New Roman" w:cs="Times New Roman"/>
+          <w:sz w:val="24"/>
+          <w:szCs w:val="24"/>
+          <w:u w:val="single"/>
+        </w:rPr>
+      </w:pPr>
+    </w:p>
+    <w:p>
+      <w:pPr>
+        <w:spacing w:after="0"/>
+        <w:rPr>
+          <w:rFonts w:ascii="Times New Roman" w:hAnsi="Times New Roman" w:cs="Times New Roman"/>
+          <w:sz w:val="24"/>
+          <w:szCs w:val="24"/>
+          <w:u w:val="single"/>
+        </w:rPr>
+      </w:pPr>
+    </w:p>
+    <w:p>
+      <w:pPr>
+        <w:spacing w:after="0"/>
+        <w:rPr>
+          <w:rFonts w:ascii="Times New Roman" w:hAnsi="Times New Roman" w:cs="Times New Roman"/>
+          <w:sz w:val="24"/>
+          <w:szCs w:val="24"/>
+          <w:u w:val="single"/>
+        </w:rPr>
+      </w:pPr>
+    </w:p>
+    <w:p>
+      <w:pPr>
+        <w:spacing w:after="0"/>
+        <w:rPr>
+          <w:rFonts w:ascii="Times New Roman" w:hAnsi="Times New Roman" w:cs="Times New Roman"/>
+          <w:sz w:val="24"/>
+          <w:szCs w:val="24"/>
+          <w:u w:val="single"/>
+        </w:rPr>
+      </w:pPr>
+    </w:p>
+    <w:p>
+      <w:pPr>
+        <w:spacing w:after="0"/>
+        <w:rPr>
+          <w:rFonts w:ascii="Times New Roman" w:hAnsi="Times New Roman" w:cs="Times New Roman"/>
+          <w:sz w:val="24"/>
+          <w:szCs w:val="24"/>
+          <w:u w:val="single"/>
+        </w:rPr>
+      </w:pPr>
+      <w:r>
+        <w:rPr>
+          <w:rFonts w:ascii="Times New Roman" w:hAnsi="Times New Roman" w:cs="Times New Roman"/>
+          <w:sz w:val="24"/>
+          <w:szCs w:val="24"/>
+          <w:u w:val="single"/>
+        </w:rPr>
+        <w:lastRenderedPageBreak/>
         <w:t>Screenshots of VisualVM</w:t>
       </w:r>
       <w:r>
@@ -373,16 +572,25 @@
         </w:rPr>
         <w:t xml:space="preserve"> and Runtime</w:t>
       </w:r>
-    </w:p>
-    <w:p>
-      <w:pPr>
-        <w:spacing w:after="0"/>
+      <w:r>
         <w:rPr>
           <w:rFonts w:ascii="Times New Roman" w:hAnsi="Times New Roman" w:cs="Times New Roman"/>
           <w:sz w:val="24"/>
           <w:szCs w:val="24"/>
           <w:u w:val="single"/>
         </w:rPr>
+        <w:t>s</w:t>
+      </w:r>
+    </w:p>
+    <w:p>
+      <w:pPr>
+        <w:spacing w:after="0"/>
+        <w:rPr>
+          <w:rFonts w:ascii="Times New Roman" w:hAnsi="Times New Roman" w:cs="Times New Roman"/>
+          <w:sz w:val="24"/>
+          <w:szCs w:val="24"/>
+          <w:u w:val="single"/>
+        </w:rPr>
       </w:pPr>
     </w:p>
     <w:p>
@@ -398,7 +606,7 @@
           <w:sz w:val="24"/>
           <w:szCs w:val="24"/>
         </w:rPr>
-        <w:t>Before modifying MonkeySim.getFirstMonkey():</w:t>
+        <w:t>Original MonkeySim Program</w:t>
       </w:r>
     </w:p>
     <w:p>
@@ -478,79 +686,74 @@
       <w:r>
         <w:rPr>
           <w:rFonts w:ascii="Times New Roman" w:hAnsi="Times New Roman" w:cs="Times New Roman"/>
-          <w:noProof/>
-          <w:sz w:val="24"/>
-          <w:szCs w:val="24"/>
-          <w:u w:val="single"/>
-        </w:rPr>
-        <w:lastRenderedPageBreak/>
-        <w:drawing>
-          <wp:inline distT="0" distB="0" distL="0" distR="0" wp14:anchorId="0AE56236" wp14:editId="1CF5635F">
-            <wp:extent cx="5943600" cy="1612265"/>
-            <wp:effectExtent l="0" t="0" r="0" b="6985"/>
-            <wp:docPr id="5" name="Picture 5"/>
-            <wp:cNvGraphicFramePr>
-              <a:graphicFrameLocks xmlns:a="http://schemas.openxmlformats.org/drawingml/2006/main" noChangeAspect="1"/>
-            </wp:cNvGraphicFramePr>
-            <a:graphic xmlns:a="http://schemas.openxmlformats.org/drawingml/2006/main">
-              <a:graphicData uri="http://schemas.openxmlformats.org/drawingml/2006/picture">
-                <pic:pic xmlns:pic="http://schemas.openxmlformats.org/drawingml/2006/picture">
-                  <pic:nvPicPr>
-                    <pic:cNvPr id="5" name="Capture.PNG"/>
-                    <pic:cNvPicPr/>
-                  </pic:nvPicPr>
-                  <pic:blipFill>
-                    <a:blip r:embed="rId7">
-                      <a:extLst>
-                        <a:ext uri="{28A0092B-C50C-407E-A947-70E740481C1C}">
-                          <a14:useLocalDpi xmlns:a14="http://schemas.microsoft.com/office/drawing/2010/main" val="0"/>
-                        </a:ext>
-                      </a:extLst>
-                    </a:blip>
-                    <a:stretch>
-                      <a:fillRect/>
-                    </a:stretch>
-                  </pic:blipFill>
-                  <pic:spPr>
-                    <a:xfrm>
-                      <a:off x="0" y="0"/>
-                      <a:ext cx="5943600" cy="1612265"/>
-                    </a:xfrm>
-                    <a:prstGeom prst="rect">
-                      <a:avLst/>
-                    </a:prstGeom>
-                  </pic:spPr>
-                </pic:pic>
-              </a:graphicData>
-            </a:graphic>
-          </wp:inline>
-        </w:drawing>
-      </w:r>
-    </w:p>
-    <w:p>
-      <w:pPr>
-        <w:spacing w:after="0"/>
-        <w:rPr>
-          <w:rFonts w:ascii="Times New Roman" w:hAnsi="Times New Roman" w:cs="Times New Roman"/>
-          <w:sz w:val="24"/>
-          <w:szCs w:val="24"/>
-        </w:rPr>
-      </w:pPr>
-      <w:r>
-        <w:rPr>
-          <w:rFonts w:ascii="Times New Roman" w:hAnsi="Times New Roman" w:cs="Times New Roman"/>
-          <w:sz w:val="24"/>
-          <w:szCs w:val="24"/>
-        </w:rPr>
-        <w:t>After modifying MonkeySim.getFirstMonkey(), before modifying Monkey.generateId()</w:t>
-      </w:r>
-      <w:r>
-        <w:rPr>
-          <w:rFonts w:ascii="Times New Roman" w:hAnsi="Times New Roman" w:cs="Times New Roman"/>
-          <w:sz w:val="24"/>
-          <w:szCs w:val="24"/>
-        </w:rPr>
-        <w:t>:</w:t>
+          <w:sz w:val="24"/>
+          <w:szCs w:val="24"/>
+        </w:rPr>
+        <w:t>Maximum Time: .292s</w:t>
+      </w:r>
+    </w:p>
+    <w:p>
+      <w:pPr>
+        <w:spacing w:after="0"/>
+        <w:rPr>
+          <w:rFonts w:ascii="Times New Roman" w:hAnsi="Times New Roman" w:cs="Times New Roman"/>
+          <w:sz w:val="24"/>
+          <w:szCs w:val="24"/>
+        </w:rPr>
+      </w:pPr>
+      <w:r>
+        <w:rPr>
+          <w:rFonts w:ascii="Times New Roman" w:hAnsi="Times New Roman" w:cs="Times New Roman"/>
+          <w:sz w:val="24"/>
+          <w:szCs w:val="24"/>
+        </w:rPr>
+        <w:t>Average Time: .286s</w:t>
+      </w:r>
+    </w:p>
+    <w:p>
+      <w:pPr>
+        <w:spacing w:after="0"/>
+        <w:rPr>
+          <w:rFonts w:ascii="Times New Roman" w:hAnsi="Times New Roman" w:cs="Times New Roman"/>
+          <w:sz w:val="24"/>
+          <w:szCs w:val="24"/>
+        </w:rPr>
+      </w:pPr>
+    </w:p>
+    <w:p>
+      <w:pPr>
+        <w:spacing w:after="0"/>
+        <w:rPr>
+          <w:rFonts w:ascii="Times New Roman" w:hAnsi="Times New Roman" w:cs="Times New Roman"/>
+          <w:sz w:val="24"/>
+          <w:szCs w:val="24"/>
+        </w:rPr>
+      </w:pPr>
+    </w:p>
+    <w:p>
+      <w:pPr>
+        <w:spacing w:after="0"/>
+        <w:rPr>
+          <w:rFonts w:ascii="Times New Roman" w:hAnsi="Times New Roman" w:cs="Times New Roman"/>
+          <w:sz w:val="24"/>
+          <w:szCs w:val="24"/>
+        </w:rPr>
+      </w:pPr>
+      <w:r>
+        <w:rPr>
+          <w:rFonts w:ascii="Times New Roman" w:hAnsi="Times New Roman" w:cs="Times New Roman"/>
+          <w:sz w:val="24"/>
+          <w:szCs w:val="24"/>
+        </w:rPr>
+        <w:t>After modify</w:t>
+      </w:r>
+      <w:r>
+        <w:rPr>
+          <w:rFonts w:ascii="Times New Roman" w:hAnsi="Times New Roman" w:cs="Times New Roman"/>
+          <w:sz w:val="24"/>
+          <w:szCs w:val="24"/>
+        </w:rPr>
+        <w:t>ing MonkeySim.getFirstMonkey():</w:t>
       </w:r>
     </w:p>
     <w:p>
@@ -591,7 +794,7 @@
                     <pic:cNvPicPr/>
                   </pic:nvPicPr>
                   <pic:blipFill rotWithShape="1">
-                    <a:blip r:embed="rId8"/>
+                    <a:blip r:embed="rId7"/>
                     <a:srcRect t="11992" b="5525"/>
                     <a:stretch/>
                   </pic:blipFill>
@@ -631,123 +834,51 @@
       <w:r>
         <w:rPr>
           <w:rFonts w:ascii="Times New Roman" w:hAnsi="Times New Roman" w:cs="Times New Roman"/>
-          <w:noProof/>
-          <w:sz w:val="24"/>
-          <w:szCs w:val="24"/>
-          <w:u w:val="single"/>
-        </w:rPr>
-        <w:drawing>
-          <wp:inline distT="0" distB="0" distL="0" distR="0" wp14:anchorId="44DFC068" wp14:editId="56E525CE">
-            <wp:extent cx="5943600" cy="1906270"/>
-            <wp:effectExtent l="0" t="0" r="0" b="0"/>
-            <wp:docPr id="6" name="Picture 6"/>
-            <wp:cNvGraphicFramePr>
-              <a:graphicFrameLocks xmlns:a="http://schemas.openxmlformats.org/drawingml/2006/main" noChangeAspect="1"/>
-            </wp:cNvGraphicFramePr>
-            <a:graphic xmlns:a="http://schemas.openxmlformats.org/drawingml/2006/main">
-              <a:graphicData uri="http://schemas.openxmlformats.org/drawingml/2006/picture">
-                <pic:pic xmlns:pic="http://schemas.openxmlformats.org/drawingml/2006/picture">
-                  <pic:nvPicPr>
-                    <pic:cNvPr id="6" name="Capture2.PNG"/>
-                    <pic:cNvPicPr/>
-                  </pic:nvPicPr>
-                  <pic:blipFill>
-                    <a:blip r:embed="rId9">
-                      <a:extLst>
-                        <a:ext uri="{28A0092B-C50C-407E-A947-70E740481C1C}">
-                          <a14:useLocalDpi xmlns:a14="http://schemas.microsoft.com/office/drawing/2010/main" val="0"/>
-                        </a:ext>
-                      </a:extLst>
-                    </a:blip>
-                    <a:stretch>
-                      <a:fillRect/>
-                    </a:stretch>
-                  </pic:blipFill>
-                  <pic:spPr>
-                    <a:xfrm>
-                      <a:off x="0" y="0"/>
-                      <a:ext cx="5943600" cy="1906270"/>
-                    </a:xfrm>
-                    <a:prstGeom prst="rect">
-                      <a:avLst/>
-                    </a:prstGeom>
-                  </pic:spPr>
-                </pic:pic>
-              </a:graphicData>
-            </a:graphic>
-          </wp:inline>
-        </w:drawing>
-      </w:r>
-    </w:p>
-    <w:p>
-      <w:pPr>
-        <w:spacing w:after="0"/>
-        <w:rPr>
-          <w:rFonts w:ascii="Times New Roman" w:hAnsi="Times New Roman" w:cs="Times New Roman"/>
-          <w:sz w:val="24"/>
-          <w:szCs w:val="24"/>
-        </w:rPr>
-      </w:pPr>
-    </w:p>
-    <w:p>
-      <w:pPr>
-        <w:spacing w:after="0"/>
-        <w:rPr>
-          <w:rFonts w:ascii="Times New Roman" w:hAnsi="Times New Roman" w:cs="Times New Roman"/>
-          <w:sz w:val="24"/>
-          <w:szCs w:val="24"/>
-        </w:rPr>
-      </w:pPr>
-    </w:p>
-    <w:p>
-      <w:pPr>
-        <w:spacing w:after="0"/>
-        <w:rPr>
-          <w:rFonts w:ascii="Times New Roman" w:hAnsi="Times New Roman" w:cs="Times New Roman"/>
-          <w:sz w:val="24"/>
-          <w:szCs w:val="24"/>
-        </w:rPr>
-      </w:pPr>
-    </w:p>
-    <w:p>
-      <w:pPr>
-        <w:spacing w:after="0"/>
-        <w:rPr>
-          <w:rFonts w:ascii="Times New Roman" w:hAnsi="Times New Roman" w:cs="Times New Roman"/>
-          <w:sz w:val="24"/>
-          <w:szCs w:val="24"/>
-        </w:rPr>
-      </w:pPr>
-    </w:p>
-    <w:p>
-      <w:pPr>
-        <w:spacing w:after="0"/>
-        <w:rPr>
-          <w:rFonts w:ascii="Times New Roman" w:hAnsi="Times New Roman" w:cs="Times New Roman"/>
-          <w:sz w:val="24"/>
-          <w:szCs w:val="24"/>
-        </w:rPr>
-      </w:pPr>
-    </w:p>
-    <w:p>
-      <w:pPr>
-        <w:spacing w:after="0"/>
-        <w:rPr>
-          <w:rFonts w:ascii="Times New Roman" w:hAnsi="Times New Roman" w:cs="Times New Roman"/>
-          <w:sz w:val="24"/>
-          <w:szCs w:val="24"/>
-        </w:rPr>
-      </w:pPr>
-    </w:p>
-    <w:p>
-      <w:pPr>
-        <w:spacing w:after="0"/>
-        <w:rPr>
-          <w:rFonts w:ascii="Times New Roman" w:hAnsi="Times New Roman" w:cs="Times New Roman"/>
-          <w:sz w:val="24"/>
-          <w:szCs w:val="24"/>
-        </w:rPr>
-      </w:pPr>
+          <w:sz w:val="24"/>
+          <w:szCs w:val="24"/>
+        </w:rPr>
+        <w:t>Maximum Time: .292s</w:t>
+      </w:r>
+    </w:p>
+    <w:p>
+      <w:pPr>
+        <w:spacing w:after="0"/>
+        <w:rPr>
+          <w:rFonts w:ascii="Times New Roman" w:hAnsi="Times New Roman" w:cs="Times New Roman"/>
+          <w:sz w:val="24"/>
+          <w:szCs w:val="24"/>
+        </w:rPr>
+      </w:pPr>
+      <w:r>
+        <w:rPr>
+          <w:rFonts w:ascii="Times New Roman" w:hAnsi="Times New Roman" w:cs="Times New Roman"/>
+          <w:sz w:val="24"/>
+          <w:szCs w:val="24"/>
+        </w:rPr>
+        <w:t>Average Time: .286s</w:t>
+      </w:r>
+    </w:p>
+    <w:p>
+      <w:pPr>
+        <w:spacing w:after="0"/>
+        <w:rPr>
+          <w:rFonts w:ascii="Times New Roman" w:hAnsi="Times New Roman" w:cs="Times New Roman"/>
+          <w:sz w:val="24"/>
+          <w:szCs w:val="24"/>
+        </w:rPr>
+      </w:pPr>
+    </w:p>
+    <w:p>
+      <w:pPr>
+        <w:spacing w:after="0"/>
+        <w:rPr>
+          <w:rFonts w:ascii="Times New Roman" w:hAnsi="Times New Roman" w:cs="Times New Roman"/>
+          <w:sz w:val="24"/>
+          <w:szCs w:val="24"/>
+        </w:rPr>
+      </w:pPr>
+      <w:bookmarkStart w:id="0" w:name="_GoBack"/>
+      <w:bookmarkEnd w:id="0"/>
     </w:p>
     <w:p>
       <w:pPr>
@@ -797,31 +928,7 @@
           <w:sz w:val="24"/>
           <w:szCs w:val="24"/>
         </w:rPr>
-        <w:t xml:space="preserve">(), before modifying </w:t>
-      </w:r>
-      <w:r>
-        <w:rPr>
-          <w:rFonts w:ascii="Times New Roman" w:hAnsi="Times New Roman" w:cs="Times New Roman"/>
-          <w:sz w:val="24"/>
-          <w:szCs w:val="24"/>
-        </w:rPr>
-        <w:t>MonkeySim.</w:t>
-      </w:r>
-      <w:r>
-        <w:rPr>
-          <w:rFonts w:ascii="Times New Roman" w:hAnsi="Times New Roman" w:cs="Times New Roman"/>
-          <w:sz w:val="24"/>
-          <w:szCs w:val="24"/>
-        </w:rPr>
-        <w:t>stringifyResults()</w:t>
-      </w:r>
-      <w:r>
-        <w:rPr>
-          <w:rFonts w:ascii="Times New Roman" w:hAnsi="Times New Roman" w:cs="Times New Roman"/>
-          <w:sz w:val="24"/>
-          <w:szCs w:val="24"/>
-        </w:rPr>
-        <w:t>:</w:t>
+        <w:t>():</w:t>
       </w:r>
     </w:p>
     <w:p>
@@ -861,7 +968,7 @@
                     <pic:cNvPicPr/>
                   </pic:nvPicPr>
                   <pic:blipFill rotWithShape="1">
-                    <a:blip r:embed="rId10"/>
+                    <a:blip r:embed="rId8"/>
                     <a:srcRect t="11992" b="5525"/>
                     <a:stretch/>
                   </pic:blipFill>
@@ -901,53 +1008,49 @@
       <w:r>
         <w:rPr>
           <w:rFonts w:ascii="Times New Roman" w:hAnsi="Times New Roman" w:cs="Times New Roman"/>
-          <w:noProof/>
-          <w:sz w:val="24"/>
-          <w:szCs w:val="24"/>
-          <w:u w:val="single"/>
-        </w:rPr>
-        <w:drawing>
-          <wp:inline distT="0" distB="0" distL="0" distR="0" wp14:anchorId="19DB5725" wp14:editId="0EAAF33F">
-            <wp:extent cx="5943600" cy="1758950"/>
-            <wp:effectExtent l="0" t="0" r="0" b="0"/>
-            <wp:docPr id="7" name="Picture 7"/>
-            <wp:cNvGraphicFramePr>
-              <a:graphicFrameLocks xmlns:a="http://schemas.openxmlformats.org/drawingml/2006/main" noChangeAspect="1"/>
-            </wp:cNvGraphicFramePr>
-            <a:graphic xmlns:a="http://schemas.openxmlformats.org/drawingml/2006/main">
-              <a:graphicData uri="http://schemas.openxmlformats.org/drawingml/2006/picture">
-                <pic:pic xmlns:pic="http://schemas.openxmlformats.org/drawingml/2006/picture">
-                  <pic:nvPicPr>
-                    <pic:cNvPr id="7" name="Capture3.PNG"/>
-                    <pic:cNvPicPr/>
-                  </pic:nvPicPr>
-                  <pic:blipFill>
-                    <a:blip r:embed="rId11">
-                      <a:extLst>
-                        <a:ext uri="{28A0092B-C50C-407E-A947-70E740481C1C}">
-                          <a14:useLocalDpi xmlns:a14="http://schemas.microsoft.com/office/drawing/2010/main" val="0"/>
-                        </a:ext>
-                      </a:extLst>
-                    </a:blip>
-                    <a:stretch>
-                      <a:fillRect/>
-                    </a:stretch>
-                  </pic:blipFill>
-                  <pic:spPr>
-                    <a:xfrm>
-                      <a:off x="0" y="0"/>
-                      <a:ext cx="5943600" cy="1758950"/>
-                    </a:xfrm>
-                    <a:prstGeom prst="rect">
-                      <a:avLst/>
-                    </a:prstGeom>
-                  </pic:spPr>
-                </pic:pic>
-              </a:graphicData>
-            </a:graphic>
-          </wp:inline>
-        </w:drawing>
-      </w:r>
+          <w:sz w:val="24"/>
+          <w:szCs w:val="24"/>
+        </w:rPr>
+        <w:t>Maximum Time: .292s</w:t>
+      </w:r>
+    </w:p>
+    <w:p>
+      <w:pPr>
+        <w:spacing w:after="0"/>
+        <w:rPr>
+          <w:rFonts w:ascii="Times New Roman" w:hAnsi="Times New Roman" w:cs="Times New Roman"/>
+          <w:sz w:val="24"/>
+          <w:szCs w:val="24"/>
+        </w:rPr>
+      </w:pPr>
+      <w:r>
+        <w:rPr>
+          <w:rFonts w:ascii="Times New Roman" w:hAnsi="Times New Roman" w:cs="Times New Roman"/>
+          <w:sz w:val="24"/>
+          <w:szCs w:val="24"/>
+        </w:rPr>
+        <w:t>Average Time: .286s</w:t>
+      </w:r>
+    </w:p>
+    <w:p>
+      <w:pPr>
+        <w:spacing w:after="0"/>
+        <w:rPr>
+          <w:rFonts w:ascii="Times New Roman" w:hAnsi="Times New Roman" w:cs="Times New Roman"/>
+          <w:sz w:val="24"/>
+          <w:szCs w:val="24"/>
+        </w:rPr>
+      </w:pPr>
+    </w:p>
+    <w:p>
+      <w:pPr>
+        <w:spacing w:after="0"/>
+        <w:rPr>
+          <w:rFonts w:ascii="Times New Roman" w:hAnsi="Times New Roman" w:cs="Times New Roman"/>
+          <w:sz w:val="24"/>
+          <w:szCs w:val="24"/>
+        </w:rPr>
+      </w:pPr>
     </w:p>
     <w:p>
       <w:pPr>
@@ -965,6 +1068,14 @@
           <w:szCs w:val="24"/>
         </w:rPr>
         <w:t>After modifying stringifyResults()</w:t>
+      </w:r>
+      <w:r>
+        <w:rPr>
+          <w:rFonts w:ascii="Times New Roman" w:hAnsi="Times New Roman" w:cs="Times New Roman"/>
+          <w:sz w:val="24"/>
+          <w:szCs w:val="24"/>
+        </w:rPr>
+        <w:t>:</w:t>
       </w:r>
     </w:p>
     <w:p>
@@ -1005,7 +1116,7 @@
                     <pic:cNvPicPr/>
                   </pic:nvPicPr>
                   <pic:blipFill rotWithShape="1">
-                    <a:blip r:embed="rId12"/>
+                    <a:blip r:embed="rId9"/>
                     <a:srcRect t="11783" b="6155"/>
                     <a:stretch/>
                   </pic:blipFill>
@@ -1043,57 +1154,71 @@
           <w:u w:val="single"/>
         </w:rPr>
       </w:pPr>
-      <w:r>
-        <w:rPr>
-          <w:rFonts w:ascii="Times New Roman" w:hAnsi="Times New Roman" w:cs="Times New Roman"/>
-          <w:noProof/>
+    </w:p>
+    <w:p>
+      <w:pPr>
+        <w:spacing w:after="0"/>
+        <w:rPr>
+          <w:rFonts w:ascii="Times New Roman" w:hAnsi="Times New Roman" w:cs="Times New Roman"/>
+          <w:sz w:val="24"/>
+          <w:szCs w:val="24"/>
+        </w:rPr>
+      </w:pPr>
+      <w:r>
+        <w:rPr>
+          <w:rFonts w:ascii="Times New Roman" w:hAnsi="Times New Roman" w:cs="Times New Roman"/>
+          <w:sz w:val="24"/>
+          <w:szCs w:val="24"/>
+        </w:rPr>
+        <w:t>Maximum Time: .292s</w:t>
+      </w:r>
+    </w:p>
+    <w:p>
+      <w:pPr>
+        <w:spacing w:after="0"/>
+        <w:rPr>
+          <w:rFonts w:ascii="Times New Roman" w:hAnsi="Times New Roman" w:cs="Times New Roman"/>
+          <w:sz w:val="24"/>
+          <w:szCs w:val="24"/>
+        </w:rPr>
+      </w:pPr>
+      <w:r>
+        <w:rPr>
+          <w:rFonts w:ascii="Times New Roman" w:hAnsi="Times New Roman" w:cs="Times New Roman"/>
+          <w:sz w:val="24"/>
+          <w:szCs w:val="24"/>
+        </w:rPr>
+        <w:t xml:space="preserve">Average Time: </w:t>
+      </w:r>
+      <w:r>
+        <w:rPr>
+          <w:rFonts w:ascii="Times New Roman" w:hAnsi="Times New Roman" w:cs="Times New Roman"/>
+          <w:sz w:val="24"/>
+          <w:szCs w:val="24"/>
+        </w:rPr>
+        <w:t>.286s</w:t>
+      </w:r>
+    </w:p>
+    <w:p>
+      <w:pPr>
+        <w:spacing w:after="0"/>
+        <w:rPr>
+          <w:rFonts w:ascii="Times New Roman" w:hAnsi="Times New Roman" w:cs="Times New Roman"/>
+          <w:sz w:val="24"/>
+          <w:szCs w:val="24"/>
+        </w:rPr>
+      </w:pPr>
+    </w:p>
+    <w:p>
+      <w:pPr>
+        <w:spacing w:after="0"/>
+        <w:rPr>
+          <w:rFonts w:ascii="Times New Roman" w:hAnsi="Times New Roman" w:cs="Times New Roman"/>
           <w:sz w:val="24"/>
           <w:szCs w:val="24"/>
           <w:u w:val="single"/>
         </w:rPr>
-        <w:lastRenderedPageBreak/>
-        <w:drawing>
-          <wp:inline distT="0" distB="0" distL="0" distR="0" wp14:anchorId="1535F9BA" wp14:editId="52BA1F46">
-            <wp:extent cx="5943600" cy="1762760"/>
-            <wp:effectExtent l="0" t="0" r="0" b="8890"/>
-            <wp:docPr id="8" name="Picture 8"/>
-            <wp:cNvGraphicFramePr>
-              <a:graphicFrameLocks xmlns:a="http://schemas.openxmlformats.org/drawingml/2006/main" noChangeAspect="1"/>
-            </wp:cNvGraphicFramePr>
-            <a:graphic xmlns:a="http://schemas.openxmlformats.org/drawingml/2006/main">
-              <a:graphicData uri="http://schemas.openxmlformats.org/drawingml/2006/picture">
-                <pic:pic xmlns:pic="http://schemas.openxmlformats.org/drawingml/2006/picture">
-                  <pic:nvPicPr>
-                    <pic:cNvPr id="8" name="Capture4.PNG"/>
-                    <pic:cNvPicPr/>
-                  </pic:nvPicPr>
-                  <pic:blipFill>
-                    <a:blip r:embed="rId13">
-                      <a:extLst>
-                        <a:ext uri="{28A0092B-C50C-407E-A947-70E740481C1C}">
-                          <a14:useLocalDpi xmlns:a14="http://schemas.microsoft.com/office/drawing/2010/main" val="0"/>
-                        </a:ext>
-                      </a:extLst>
-                    </a:blip>
-                    <a:stretch>
-                      <a:fillRect/>
-                    </a:stretch>
-                  </pic:blipFill>
-                  <pic:spPr>
-                    <a:xfrm>
-                      <a:off x="0" y="0"/>
-                      <a:ext cx="5943600" cy="1762760"/>
-                    </a:xfrm>
-                    <a:prstGeom prst="rect">
-                      <a:avLst/>
-                    </a:prstGeom>
-                  </pic:spPr>
-                </pic:pic>
-              </a:graphicData>
-            </a:graphic>
-          </wp:inline>
-        </w:drawing>
-      </w:r>
+      </w:pPr>
     </w:p>
     <w:p>
       <w:pPr>
@@ -1128,63 +1253,8 @@
         </w:rPr>
       </w:pPr>
     </w:p>
-    <w:p>
-      <w:pPr>
-        <w:spacing w:after="0"/>
-        <w:rPr>
-          <w:rFonts w:ascii="Times New Roman" w:hAnsi="Times New Roman" w:cs="Times New Roman"/>
-          <w:sz w:val="24"/>
-          <w:szCs w:val="24"/>
-          <w:u w:val="single"/>
-        </w:rPr>
-      </w:pPr>
-    </w:p>
-    <w:p>
-      <w:pPr>
-        <w:spacing w:after="0"/>
-        <w:rPr>
-          <w:rFonts w:ascii="Times New Roman" w:hAnsi="Times New Roman" w:cs="Times New Roman"/>
-          <w:sz w:val="24"/>
-          <w:szCs w:val="24"/>
-          <w:u w:val="single"/>
-        </w:rPr>
-      </w:pPr>
-    </w:p>
-    <w:p>
-      <w:pPr>
-        <w:spacing w:after="0"/>
-        <w:rPr>
-          <w:rFonts w:ascii="Times New Roman" w:hAnsi="Times New Roman" w:cs="Times New Roman"/>
-          <w:sz w:val="24"/>
-          <w:szCs w:val="24"/>
-          <w:u w:val="single"/>
-        </w:rPr>
-      </w:pPr>
-    </w:p>
-    <w:p>
-      <w:pPr>
-        <w:spacing w:after="0"/>
-        <w:rPr>
-          <w:rFonts w:ascii="Times New Roman" w:hAnsi="Times New Roman" w:cs="Times New Roman"/>
-          <w:sz w:val="24"/>
-          <w:szCs w:val="24"/>
-          <w:u w:val="single"/>
-        </w:rPr>
-      </w:pPr>
-    </w:p>
-    <w:p>
-      <w:pPr>
-        <w:spacing w:after="0"/>
-        <w:rPr>
-          <w:rFonts w:ascii="Times New Roman" w:hAnsi="Times New Roman" w:cs="Times New Roman"/>
-          <w:sz w:val="24"/>
-          <w:szCs w:val="24"/>
-          <w:u w:val="single"/>
-        </w:rPr>
-      </w:pPr>
-    </w:p>
     <w:sectPr>
-      <w:headerReference w:type="default" r:id="rId14"/>
+      <w:headerReference w:type="default" r:id="rId10"/>
       <w:pgSz w:w="12240" w:h="15840"/>
       <w:pgMar w:top="1440" w:right="1440" w:bottom="1440" w:left="1440" w:header="720" w:footer="720" w:gutter="0"/>
       <w:cols w:space="720"/>

</xml_diff>